<commit_message>
Update Week 14.docx again
</commit_message>
<xml_diff>
--- a/Scrum Meetings/Week 14.docx
+++ b/Scrum Meetings/Week 14.docx
@@ -1669,7 +1669,14 @@
                 <w:rFonts w:ascii="Times New Roman" w:eastAsia="Times New Roman" w:hAnsi="Times New Roman" w:cs="Times New Roman"/>
                 <w:spacing w:val="-1"/>
               </w:rPr>
-              <w:t>12</w:t>
+              <w:t>1</w:t>
+            </w:r>
+            <w:r>
+              <w:rPr>
+                <w:rFonts w:ascii="Times New Roman" w:eastAsia="Times New Roman" w:hAnsi="Times New Roman" w:cs="Times New Roman"/>
+                <w:spacing w:val="-1"/>
+              </w:rPr>
+              <w:t>2</w:t>
             </w:r>
           </w:p>
         </w:tc>
@@ -1725,20 +1732,41 @@
               </w:rPr>
               <w:t xml:space="preserve">Nic - </w:t>
             </w:r>
-          </w:p>
-          <w:p>
-            <w:pPr>
-              <w:rPr>
-                <w:rFonts w:ascii="Times New Roman" w:eastAsia="Times New Roman" w:hAnsi="Times New Roman" w:cs="Times New Roman"/>
-                <w:spacing w:val="-1"/>
-              </w:rPr>
-            </w:pPr>
-            <w:r>
-              <w:rPr>
-                <w:rFonts w:ascii="Times New Roman" w:eastAsia="Times New Roman" w:hAnsi="Times New Roman" w:cs="Times New Roman"/>
-                <w:spacing w:val="-1"/>
-              </w:rPr>
-              <w:t xml:space="preserve"> Oakley – </w:t>
+            <w:r>
+              <w:rPr>
+                <w:rFonts w:ascii="Times New Roman" w:eastAsia="Times New Roman" w:hAnsi="Times New Roman" w:cs="Times New Roman"/>
+                <w:spacing w:val="-1"/>
+              </w:rPr>
+              <w:t>3</w:t>
+            </w:r>
+          </w:p>
+          <w:p>
+            <w:pPr>
+              <w:rPr>
+                <w:rFonts w:ascii="Times New Roman" w:eastAsia="Times New Roman" w:hAnsi="Times New Roman" w:cs="Times New Roman"/>
+                <w:spacing w:val="-1"/>
+              </w:rPr>
+            </w:pPr>
+            <w:r>
+              <w:rPr>
+                <w:rFonts w:ascii="Times New Roman" w:eastAsia="Times New Roman" w:hAnsi="Times New Roman" w:cs="Times New Roman"/>
+                <w:spacing w:val="-1"/>
+              </w:rPr>
+              <w:t xml:space="preserve"> Oakley –</w:t>
+            </w:r>
+            <w:r>
+              <w:rPr>
+                <w:rFonts w:ascii="Times New Roman" w:eastAsia="Times New Roman" w:hAnsi="Times New Roman" w:cs="Times New Roman"/>
+                <w:spacing w:val="-1"/>
+              </w:rPr>
+              <w:t xml:space="preserve"> 3</w:t>
+            </w:r>
+            <w:r>
+              <w:rPr>
+                <w:rFonts w:ascii="Times New Roman" w:eastAsia="Times New Roman" w:hAnsi="Times New Roman" w:cs="Times New Roman"/>
+                <w:spacing w:val="-1"/>
+              </w:rPr>
+              <w:t xml:space="preserve"> </w:t>
             </w:r>
           </w:p>
           <w:p>
@@ -1755,6 +1783,13 @@
               </w:rPr>
               <w:t xml:space="preserve"> Jayden – </w:t>
             </w:r>
+            <w:r>
+              <w:rPr>
+                <w:rFonts w:ascii="Times New Roman" w:eastAsia="Times New Roman" w:hAnsi="Times New Roman" w:cs="Times New Roman"/>
+                <w:spacing w:val="-1"/>
+              </w:rPr>
+              <w:t>3</w:t>
+            </w:r>
           </w:p>
           <w:p>
             <w:pPr>
@@ -1769,6 +1804,13 @@
                 <w:spacing w:val="-1"/>
               </w:rPr>
               <w:t xml:space="preserve"> Adam - </w:t>
+            </w:r>
+            <w:r>
+              <w:rPr>
+                <w:rFonts w:ascii="Times New Roman" w:eastAsia="Times New Roman" w:hAnsi="Times New Roman" w:cs="Times New Roman"/>
+                <w:spacing w:val="-1"/>
+              </w:rPr>
+              <w:t>3</w:t>
             </w:r>
           </w:p>
           <w:p>

</xml_diff>